<commit_message>
added backlog, decisionmaking, updated scenarios
</commit_message>
<xml_diff>
--- a/docs/DecisionMaking.docx
+++ b/docs/DecisionMaking.docx
@@ -2,6 +2,217 @@
 <file path=word/document.xml><?xml version="1.0" encoding="utf-8"?>
 <w:document xmlns:wpc="http://schemas.microsoft.com/office/word/2010/wordprocessingCanvas" xmlns:mc="http://schemas.openxmlformats.org/markup-compatibility/2006" xmlns:o="urn:schemas-microsoft-com:office:office" xmlns:r="http://schemas.openxmlformats.org/officeDocument/2006/relationships" xmlns:m="http://schemas.openxmlformats.org/officeDocument/2006/math" xmlns:v="urn:schemas-microsoft-com:vml" xmlns:wp14="http://schemas.microsoft.com/office/word/2010/wordprocessingDrawing" xmlns:wp="http://schemas.openxmlformats.org/drawingml/2006/wordprocessingDrawing" xmlns:w10="urn:schemas-microsoft-com:office:word" xmlns:w="http://schemas.openxmlformats.org/wordprocessingml/2006/main" xmlns:w14="http://schemas.microsoft.com/office/word/2010/wordml" xmlns:w15="http://schemas.microsoft.com/office/word/2012/wordml" xmlns:wpg="http://schemas.microsoft.com/office/word/2010/wordprocessingGroup" xmlns:wpi="http://schemas.microsoft.com/office/word/2010/wordprocessingInk" xmlns:wne="http://schemas.microsoft.com/office/word/2006/wordml" xmlns:wps="http://schemas.microsoft.com/office/word/2010/wordprocessingShape" mc:Ignorable="w14 w15 wp14">
   <w:body>
+    <w:p>
+      <w:r>
+        <w:t>Major Decisions</w:t>
+      </w:r>
+    </w:p>
+    <w:p/>
+    <w:p>
+      <w:r>
+        <w:t>Azure hosting</w:t>
+      </w:r>
+    </w:p>
+    <w:p>
+      <w:proofErr w:type="spellStart"/>
+      <w:r>
+        <w:t>Git</w:t>
+      </w:r>
+      <w:proofErr w:type="spellEnd"/>
+      <w:r>
+        <w:t xml:space="preserve"> version control</w:t>
+      </w:r>
+    </w:p>
+    <w:p>
+      <w:proofErr w:type="spellStart"/>
+      <w:r>
+        <w:t>Github</w:t>
+      </w:r>
+      <w:proofErr w:type="spellEnd"/>
+      <w:r>
+        <w:t xml:space="preserve"> repository</w:t>
+      </w:r>
+    </w:p>
+    <w:p>
+      <w:r>
+        <w:t xml:space="preserve">MVC </w:t>
+      </w:r>
+    </w:p>
+    <w:tbl>
+      <w:tblPr>
+        <w:tblStyle w:val="TableGrid"/>
+        <w:tblW w:w="0" w:type="auto"/>
+        <w:tblLook w:val="04A0" w:firstRow="1" w:lastRow="0" w:firstColumn="1" w:lastColumn="0" w:noHBand="0" w:noVBand="1"/>
+      </w:tblPr>
+      <w:tblGrid>
+        <w:gridCol w:w="2337"/>
+        <w:gridCol w:w="2337"/>
+        <w:gridCol w:w="2338"/>
+        <w:gridCol w:w="2338"/>
+      </w:tblGrid>
+      <w:tr>
+        <w:tc>
+          <w:tcPr>
+            <w:tcW w:w="2337" w:type="dxa"/>
+          </w:tcPr>
+          <w:p>
+            <w:r>
+              <w:t>MVC</w:t>
+            </w:r>
+          </w:p>
+        </w:tc>
+        <w:tc>
+          <w:tcPr>
+            <w:tcW w:w="2337" w:type="dxa"/>
+          </w:tcPr>
+          <w:p>
+            <w:r>
+              <w:t>Web Pages</w:t>
+            </w:r>
+          </w:p>
+        </w:tc>
+        <w:tc>
+          <w:tcPr>
+            <w:tcW w:w="2338" w:type="dxa"/>
+          </w:tcPr>
+          <w:p>
+            <w:r>
+              <w:t>SPA</w:t>
+            </w:r>
+          </w:p>
+        </w:tc>
+        <w:tc>
+          <w:tcPr>
+            <w:tcW w:w="2338" w:type="dxa"/>
+          </w:tcPr>
+          <w:p>
+            <w:proofErr w:type="spellStart"/>
+            <w:r>
+              <w:t>Webforms</w:t>
+            </w:r>
+            <w:proofErr w:type="spellEnd"/>
+          </w:p>
+        </w:tc>
+      </w:tr>
+      <w:tr>
+        <w:tc>
+          <w:tcPr>
+            <w:tcW w:w="2337" w:type="dxa"/>
+          </w:tcPr>
+          <w:p/>
+        </w:tc>
+        <w:tc>
+          <w:tcPr>
+            <w:tcW w:w="2337" w:type="dxa"/>
+          </w:tcPr>
+          <w:p/>
+        </w:tc>
+        <w:tc>
+          <w:tcPr>
+            <w:tcW w:w="2338" w:type="dxa"/>
+          </w:tcPr>
+          <w:p/>
+        </w:tc>
+        <w:tc>
+          <w:tcPr>
+            <w:tcW w:w="2338" w:type="dxa"/>
+          </w:tcPr>
+          <w:p/>
+        </w:tc>
+      </w:tr>
+      <w:tr>
+        <w:tc>
+          <w:tcPr>
+            <w:tcW w:w="2337" w:type="dxa"/>
+          </w:tcPr>
+          <w:p/>
+        </w:tc>
+        <w:tc>
+          <w:tcPr>
+            <w:tcW w:w="2337" w:type="dxa"/>
+          </w:tcPr>
+          <w:p/>
+        </w:tc>
+        <w:tc>
+          <w:tcPr>
+            <w:tcW w:w="2338" w:type="dxa"/>
+          </w:tcPr>
+          <w:p/>
+        </w:tc>
+        <w:tc>
+          <w:tcPr>
+            <w:tcW w:w="2338" w:type="dxa"/>
+          </w:tcPr>
+          <w:p/>
+        </w:tc>
+      </w:tr>
+      <w:tr>
+        <w:tc>
+          <w:tcPr>
+            <w:tcW w:w="2337" w:type="dxa"/>
+          </w:tcPr>
+          <w:p/>
+        </w:tc>
+        <w:tc>
+          <w:tcPr>
+            <w:tcW w:w="2337" w:type="dxa"/>
+          </w:tcPr>
+          <w:p/>
+        </w:tc>
+        <w:tc>
+          <w:tcPr>
+            <w:tcW w:w="2338" w:type="dxa"/>
+          </w:tcPr>
+          <w:p/>
+        </w:tc>
+        <w:tc>
+          <w:tcPr>
+            <w:tcW w:w="2338" w:type="dxa"/>
+          </w:tcPr>
+          <w:p/>
+        </w:tc>
+      </w:tr>
+      <w:tr>
+        <w:tc>
+          <w:tcPr>
+            <w:tcW w:w="2337" w:type="dxa"/>
+          </w:tcPr>
+          <w:p/>
+        </w:tc>
+        <w:tc>
+          <w:tcPr>
+            <w:tcW w:w="2337" w:type="dxa"/>
+          </w:tcPr>
+          <w:p/>
+        </w:tc>
+        <w:tc>
+          <w:tcPr>
+            <w:tcW w:w="2338" w:type="dxa"/>
+          </w:tcPr>
+          <w:p/>
+        </w:tc>
+        <w:tc>
+          <w:tcPr>
+            <w:tcW w:w="2338" w:type="dxa"/>
+          </w:tcPr>
+          <w:p/>
+        </w:tc>
+      </w:tr>
+    </w:tbl>
+    <w:p/>
+    <w:p>
+      <w:r>
+        <w:t>Database-</w:t>
+      </w:r>
+    </w:p>
+    <w:p>
+      <w:pPr>
+        <w:ind w:firstLine="720"/>
+      </w:pPr>
+      <w:r>
+        <w:t>Code first</w:t>
+      </w:r>
+    </w:p>
     <w:p>
       <w:bookmarkStart w:id="0" w:name="_GoBack"/>
       <w:bookmarkEnd w:id="0"/>
@@ -409,6 +620,7 @@
   <w:style w:type="paragraph" w:default="1" w:styleId="Normal">
     <w:name w:val="Normal"/>
     <w:qFormat/>
+    <w:rsid w:val="00DF78B4"/>
   </w:style>
   <w:style w:type="character" w:default="1" w:styleId="DefaultParagraphFont">
     <w:name w:val="Default Paragraph Font"/>
@@ -436,6 +648,32 @@
     <w:uiPriority w:val="99"/>
     <w:semiHidden/>
     <w:unhideWhenUsed/>
+  </w:style>
+  <w:style w:type="table" w:styleId="TableGrid">
+    <w:name w:val="Table Grid"/>
+    <w:basedOn w:val="TableNormal"/>
+    <w:uiPriority w:val="39"/>
+    <w:rsid w:val="00DF78B4"/>
+    <w:pPr>
+      <w:spacing w:after="0" w:line="240" w:lineRule="auto"/>
+    </w:pPr>
+    <w:tblPr>
+      <w:tblInd w:w="0" w:type="dxa"/>
+      <w:tblBorders>
+        <w:top w:val="single" w:sz="4" w:space="0" w:color="auto"/>
+        <w:left w:val="single" w:sz="4" w:space="0" w:color="auto"/>
+        <w:bottom w:val="single" w:sz="4" w:space="0" w:color="auto"/>
+        <w:right w:val="single" w:sz="4" w:space="0" w:color="auto"/>
+        <w:insideH w:val="single" w:sz="4" w:space="0" w:color="auto"/>
+        <w:insideV w:val="single" w:sz="4" w:space="0" w:color="auto"/>
+      </w:tblBorders>
+      <w:tblCellMar>
+        <w:top w:w="0" w:type="dxa"/>
+        <w:left w:w="108" w:type="dxa"/>
+        <w:bottom w:w="0" w:type="dxa"/>
+        <w:right w:w="108" w:type="dxa"/>
+      </w:tblCellMar>
+    </w:tblPr>
   </w:style>
 </w:styles>
 </file>

</xml_diff>